<commit_message>
fix some troubles with find in doc
</commit_message>
<xml_diff>
--- a/Practica/test-output.docx
+++ b/Practica/test-output.docx
@@ -22,7 +22,7 @@
           <w:sz w:val="80"/>
           <w:szCs w:val="80"/>
         </w:rPr>
-        <w:t>2</w:t>
+        <w:t>FF</w:t>
       </w:r>
     </w:p>
     <w:p>
@@ -103,7 +103,7 @@
           <w:i/>
           <w:iCs/>
         </w:rPr>
-        <w:t>1</w:t>
+        <w:t>KNDK</w:t>
       </w:r>
     </w:p>
     <w:p>
@@ -166,41 +166,49 @@
       <w:bookmarkEnd w:id="0"/>
       <w:r>
         <w:rPr/>
-        <w:t>asdasdsadasdasdasdasdasdasdasasdasdsadasdasdasdasdasdasdasasdasdsadasdasdasdasdasdasdasasdasdsadasdasdasdasdasdasdasasdasdsadasdasdasdasdasdasdasasdasdsadasdasdasdasdasdasdasasdasdsadasdasdasdasdasdasdasasdasdsadasdasdasdasdasdasdasasdasdsadasdasdasdasdasdasdasasdasdsadasdasdasdasdasdasdasasdasdsadasdasdasdasdasdasdasasdasdsadasdasdasdasdasdasdasasdasdsadasdasdasdasdasdasdasasdasdsadasdasdasdasdasdasdasasdasdsadasdasdasdasdasdasdasasdasdsadasdasdasdasdasdasdasasdasdsadasdasdasdasdasdasdasasdasdsadasdasdasdasdasdasdasasdasdsadasdasdasdasdasdasdasasdasdsadasdasdasdasdasdasdasasdasdsadasdasdasdasdasdasdasasdasdsadasdasdasdasdasdasdasasdasdsadasdasdasdasdasdasdasasdasdsadasdasdasdasdasdasdasasdasdsadasdasdasdasdasdasdasasdasdsadasdasdasdasdasdasdas5adasdasdsa</w:t>
-      </w:r>
-    </w:p>
-    <w:p>
-      <w:pPr>
-        <w:pStyle w:val="Normal"/>
-        <w:bidi w:val="0"/>
-        <w:jc w:val="left"/>
-        <w:rPr/>
-      </w:pPr>
-      <w:r>
-        <w:rPr/>
-      </w:r>
-    </w:p>
-    <w:p>
-      <w:pPr>
-        <w:pStyle w:val="Normal"/>
-        <w:bidi w:val="0"/>
-        <w:jc w:val="left"/>
-        <w:rPr/>
-      </w:pPr>
-      <w:r>
-        <w:rPr/>
-      </w:r>
-    </w:p>
-    <w:p>
-      <w:pPr>
-        <w:pStyle w:val="Normal"/>
-        <w:bidi w:val="0"/>
-        <w:jc w:val="left"/>
-        <w:rPr/>
-      </w:pPr>
-      <w:r>
-        <w:rPr/>
-        <w:t>3</w:t>
+        <w:t>asdasdsadasdasdasdasdasdasdasasdasdsadasdasdasdasdasdasdasasdasdsadasdasdasdasdasdasdasasdasdsadasdasdasdasdasdasdasasdasdsadasdasdasdasdasdasdasasdasdsadasdasdasdasdasdasdasasdasdsadasdasdasdasdasdasdasasdasdsadasdasdasdasdasdasdasasdasdsadasdasdasdasdasdasdasasdasdsadasdasdasdasdasdasdasasdasdsadasdasdasdasdasdasdasasdasdsadasdasdasdasdasdasdasasdasdsada</w:t>
+      </w:r>
+      <w:r>
+        <w:rPr/>
+        <w:t>F</w:t>
+      </w:r>
+      <w:r>
+        <w:rPr/>
+        <w:t>sdasdasdasdasdasdasasdasdsadasdasdasdasdasdasdasasdasdsadasdasdasdasdasdasdasasdasdsadasdasdasdasdasdasdasasdasdsadasdasdasdasdasdasdasasdasdsadasdasdasdasdasdasdasasdasdsadasdasdasdasdasdasdasasdasdsadasdasdasdasdasdasdasasdasdsadasdasdasdasdasdasdasasdasdsadasdasdasdasdasdasdasasdasdsadasdasdasdasdasdasdasasdasdsadasdasdasdasdasdasdasasdasdsadasdasdasdasdasdasdasasdasdsadasdasdasdasdasdasdasFadasdasdsa</w:t>
+      </w:r>
+    </w:p>
+    <w:p>
+      <w:pPr>
+        <w:pStyle w:val="Normal"/>
+        <w:bidi w:val="0"/>
+        <w:jc w:val="left"/>
+        <w:rPr/>
+      </w:pPr>
+      <w:r>
+        <w:rPr/>
+      </w:r>
+    </w:p>
+    <w:p>
+      <w:pPr>
+        <w:pStyle w:val="Normal"/>
+        <w:bidi w:val="0"/>
+        <w:jc w:val="left"/>
+        <w:rPr/>
+      </w:pPr>
+      <w:r>
+        <w:rPr/>
+      </w:r>
+    </w:p>
+    <w:p>
+      <w:pPr>
+        <w:pStyle w:val="Normal"/>
+        <w:bidi w:val="0"/>
+        <w:jc w:val="left"/>
+        <w:rPr/>
+      </w:pPr>
+      <w:r>
+        <w:rPr/>
+        <w:t>FNDJNF</w:t>
       </w:r>
     </w:p>
     <w:sectPr>
@@ -210,6 +218,7 @@
       <w:pgNumType w:fmt="decimal"/>
       <w:formProt w:val="false"/>
       <w:textDirection w:val="lrTb"/>
+      <w:docGrid w:type="default" w:linePitch="100" w:charSpace="0"/>
     </w:sectPr>
   </w:body>
 </w:document>
@@ -222,15 +231,12 @@
       <w:rPr>
         <w:rFonts w:ascii="Liberation Serif" w:hAnsi="Liberation Serif" w:eastAsia="Noto Serif CJK SC" w:cs="Lohit Devanagari"/>
         <w:kern w:val="2"/>
-        <w:sz w:val="24"/>
         <w:szCs w:val="24"/>
         <w:lang w:val="ru-RU" w:eastAsia="zh-CN" w:bidi="hi-IN"/>
       </w:rPr>
     </w:rPrDefault>
     <w:pPrDefault>
-      <w:pPr>
-        <w:widowControl/>
-      </w:pPr>
+      <w:pPr/>
     </w:pPrDefault>
   </w:docDefaults>
   <w:style w:type="paragraph" w:styleId="Normal">
@@ -239,6 +245,8 @@
     <w:pPr>
       <w:widowControl/>
       <w:bidi w:val="0"/>
+      <w:spacing w:before="0" w:after="0"/>
+      <w:jc w:val="left"/>
     </w:pPr>
     <w:rPr>
       <w:rFonts w:ascii="Liberation Serif" w:hAnsi="Liberation Serif" w:eastAsia="Noto Serif CJK SC" w:cs="Lohit Devanagari"/>

</xml_diff>